<commit_message>
Actualizado Readme - Informe de Avance
</commit_message>
<xml_diff>
--- a/Informe de Avance 2021 - Primera Entrega.docx
+++ b/Informe de Avance 2021 - Primera Entrega.docx
@@ -183,26 +183,8 @@
           <w:rFonts w:ascii="Arial" w:eastAsia="Arial" w:hAnsi="Arial" w:cs="Arial"/>
           <w:i/>
         </w:rPr>
-        <w:t>Federico (</w:t>
-      </w:r>
-      <w:proofErr w:type="spellStart"/>
-      <w:r>
-        <w:rPr>
-          <w:rFonts w:ascii="Arial" w:eastAsia="Arial" w:hAnsi="Arial" w:cs="Arial"/>
-          <w:i/>
-        </w:rPr>
-        <w:t>iFeddy</w:t>
-      </w:r>
-      <w:proofErr w:type="spellEnd"/>
-      <w:proofErr w:type="gramStart"/>
-      <w:r>
-        <w:rPr>
-          <w:rFonts w:ascii="Arial" w:eastAsia="Arial" w:hAnsi="Arial" w:cs="Arial"/>
-          <w:i/>
-        </w:rPr>
-        <w:t>) ]</w:t>
-      </w:r>
-      <w:proofErr w:type="gramEnd"/>
+        <w:t>Federico (iFeddy) ]</w:t>
+      </w:r>
     </w:p>
     <w:p>
       <w:pPr>
@@ -244,26 +226,8 @@
           <w:rFonts w:ascii="Arial" w:eastAsia="Arial" w:hAnsi="Arial" w:cs="Arial"/>
           <w:i/>
         </w:rPr>
-        <w:t>ejas Diego A. (diego-</w:t>
-      </w:r>
-      <w:proofErr w:type="spellStart"/>
-      <w:r>
-        <w:rPr>
-          <w:rFonts w:ascii="Arial" w:eastAsia="Arial" w:hAnsi="Arial" w:cs="Arial"/>
-          <w:i/>
-        </w:rPr>
-        <w:t>sejas</w:t>
-      </w:r>
-      <w:proofErr w:type="spellEnd"/>
-      <w:proofErr w:type="gramStart"/>
-      <w:r>
-        <w:rPr>
-          <w:rFonts w:ascii="Arial" w:eastAsia="Arial" w:hAnsi="Arial" w:cs="Arial"/>
-          <w:i/>
-        </w:rPr>
-        <w:t>) ]</w:t>
-      </w:r>
-      <w:proofErr w:type="gramEnd"/>
+        <w:t>ejas Diego A. (diego-sejas) ]</w:t>
+      </w:r>
     </w:p>
     <w:p>
       <w:pPr>
@@ -305,33 +269,8 @@
           <w:rFonts w:ascii="Arial" w:eastAsia="Arial" w:hAnsi="Arial" w:cs="Arial"/>
           <w:i/>
         </w:rPr>
-        <w:t xml:space="preserve">Castillo </w:t>
-      </w:r>
-      <w:proofErr w:type="spellStart"/>
-      <w:r>
-        <w:rPr>
-          <w:rFonts w:ascii="Arial" w:eastAsia="Arial" w:hAnsi="Arial" w:cs="Arial"/>
-          <w:i/>
-        </w:rPr>
-        <w:t>Ivan</w:t>
-      </w:r>
-      <w:proofErr w:type="spellEnd"/>
-      <w:r>
-        <w:rPr>
-          <w:rFonts w:ascii="Arial" w:eastAsia="Arial" w:hAnsi="Arial" w:cs="Arial"/>
-          <w:i/>
-        </w:rPr>
-        <w:t xml:space="preserve"> (IvanCastillo1</w:t>
-      </w:r>
-      <w:proofErr w:type="gramStart"/>
-      <w:r>
-        <w:rPr>
-          <w:rFonts w:ascii="Arial" w:eastAsia="Arial" w:hAnsi="Arial" w:cs="Arial"/>
-          <w:i/>
-        </w:rPr>
-        <w:t>) ]</w:t>
-      </w:r>
-      <w:proofErr w:type="gramEnd"/>
+        <w:t>Castillo Ivan (IvanCastillo1) ]</w:t>
+      </w:r>
     </w:p>
     <w:p>
       <w:pPr>
@@ -361,41 +300,15 @@
         <w:rPr>
           <w:rFonts w:ascii="Arial" w:eastAsia="Arial" w:hAnsi="Arial" w:cs="Arial"/>
         </w:rPr>
-        <w:t xml:space="preserve"> [</w:t>
-      </w:r>
-      <w:proofErr w:type="spellStart"/>
-      <w:r>
-        <w:rPr>
-          <w:rFonts w:ascii="Arial" w:eastAsia="Arial" w:hAnsi="Arial" w:cs="Arial"/>
-        </w:rPr>
-        <w:t>Haron</w:t>
-      </w:r>
-      <w:proofErr w:type="spellEnd"/>
-      <w:r>
-        <w:rPr>
-          <w:rFonts w:ascii="Arial" w:eastAsia="Arial" w:hAnsi="Arial" w:cs="Arial"/>
-          <w:i/>
-        </w:rPr>
-        <w:t xml:space="preserve"> Leonardo (</w:t>
-      </w:r>
-      <w:proofErr w:type="spellStart"/>
-      <w:r>
-        <w:rPr>
-          <w:rFonts w:ascii="Arial" w:eastAsia="Arial" w:hAnsi="Arial" w:cs="Arial"/>
-          <w:i/>
-        </w:rPr>
-        <w:t>Nahuelharon</w:t>
-      </w:r>
-      <w:proofErr w:type="spellEnd"/>
-      <w:proofErr w:type="gramStart"/>
-      <w:r>
-        <w:rPr>
-          <w:rFonts w:ascii="Arial" w:eastAsia="Arial" w:hAnsi="Arial" w:cs="Arial"/>
-          <w:i/>
-        </w:rPr>
-        <w:t>) ]</w:t>
-      </w:r>
-      <w:proofErr w:type="gramEnd"/>
+        <w:t xml:space="preserve"> [Haron</w:t>
+      </w:r>
+      <w:r>
+        <w:rPr>
+          <w:rFonts w:ascii="Arial" w:eastAsia="Arial" w:hAnsi="Arial" w:cs="Arial"/>
+          <w:i/>
+        </w:rPr>
+        <w:t xml:space="preserve"> Leonardo (Nahuelharon) ]</w:t>
+      </w:r>
     </w:p>
     <w:p>
       <w:pPr>
@@ -454,7 +367,6 @@
           <w:sz w:val="32"/>
         </w:rPr>
       </w:pPr>
-      <w:proofErr w:type="gramStart"/>
       <w:r>
         <w:rPr>
           <w:rFonts w:ascii="Arial" w:eastAsia="Arial" w:hAnsi="Arial" w:cs="Arial"/>
@@ -466,15 +378,7 @@
           <w:rFonts w:ascii="Arial" w:eastAsia="Arial" w:hAnsi="Arial" w:cs="Arial"/>
           <w:sz w:val="32"/>
         </w:rPr>
-        <w:t>Base</w:t>
-      </w:r>
-      <w:proofErr w:type="gramEnd"/>
-      <w:r>
-        <w:rPr>
-          <w:rFonts w:ascii="Arial" w:eastAsia="Arial" w:hAnsi="Arial" w:cs="Arial"/>
-          <w:sz w:val="32"/>
-        </w:rPr>
-        <w:t xml:space="preserve"> de Datos*: </w:t>
+        <w:t xml:space="preserve">Base de Datos*: </w:t>
       </w:r>
     </w:p>
     <w:p>
@@ -527,13 +431,12 @@
         </w:rPr>
         <w:t xml:space="preserve"> [ </w:t>
       </w:r>
-      <w:proofErr w:type="gramStart"/>
-      <w:r>
-        <w:rPr>
-          <w:rFonts w:ascii="Arial" w:eastAsia="Arial" w:hAnsi="Arial" w:cs="Arial"/>
-          <w:i/>
-        </w:rPr>
-        <w:t>SI</w:t>
+      <w:r>
+        <w:rPr>
+          <w:rFonts w:ascii="Arial" w:eastAsia="Arial" w:hAnsi="Arial" w:cs="Arial"/>
+          <w:i/>
+        </w:rPr>
+        <w:t>NO</w:t>
       </w:r>
       <w:r>
         <w:rPr>
@@ -542,7 +445,6 @@
         </w:rPr>
         <w:t xml:space="preserve">  ]</w:t>
       </w:r>
-      <w:proofErr w:type="gramEnd"/>
     </w:p>
     <w:p>
       <w:pPr>
@@ -563,31 +465,33 @@
         <w:rPr>
           <w:rFonts w:ascii="Arial" w:eastAsia="Arial" w:hAnsi="Arial" w:cs="Arial"/>
         </w:rPr>
-        <w:t xml:space="preserve"> [ </w:t>
-      </w:r>
-      <w:r>
-        <w:rPr>
-          <w:rFonts w:ascii="Arial" w:eastAsia="Arial" w:hAnsi="Arial" w:cs="Arial"/>
-          <w:i/>
-        </w:rPr>
-        <w:t>/</w:t>
-      </w:r>
-      <w:proofErr w:type="gramStart"/>
-      <w:r>
-        <w:rPr>
-          <w:rFonts w:ascii="Arial" w:eastAsia="Arial" w:hAnsi="Arial" w:cs="Arial"/>
-          <w:i/>
-        </w:rPr>
-        <w:t>oo2-tpi.sql</w:t>
-      </w:r>
-      <w:r>
-        <w:rPr>
-          <w:rFonts w:ascii="Arial" w:eastAsia="Arial" w:hAnsi="Arial" w:cs="Arial"/>
-          <w:i/>
-        </w:rPr>
-        <w:t xml:space="preserve"> ]</w:t>
-      </w:r>
-      <w:proofErr w:type="gramEnd"/>
+        <w:t xml:space="preserve"> [</w:t>
+      </w:r>
+      <w:r>
+        <w:rPr>
+          <w:rFonts w:ascii="Arial" w:eastAsia="Arial" w:hAnsi="Arial" w:cs="Arial"/>
+        </w:rPr>
+        <w:t xml:space="preserve"> SE CREA AUTOMATICAMENTE CON CREATE-DUMP segun </w:t>
+      </w:r>
+      <w:r>
+        <w:rPr>
+          <w:rFonts w:ascii="Arial" w:eastAsia="Arial" w:hAnsi="Arial" w:cs="Arial"/>
+        </w:rPr>
+        <w:t>src/main/resources/data.sql</w:t>
+      </w:r>
+      <w:r>
+        <w:rPr>
+          <w:rFonts w:ascii="Arial" w:eastAsia="Arial" w:hAnsi="Arial" w:cs="Arial"/>
+        </w:rPr>
+        <w:t xml:space="preserve"> – LEER README</w:t>
+      </w:r>
+      <w:r>
+        <w:rPr>
+          <w:rFonts w:ascii="Arial" w:eastAsia="Arial" w:hAnsi="Arial" w:cs="Arial"/>
+          <w:i/>
+        </w:rPr>
+        <w:t>]</w:t>
+      </w:r>
     </w:p>
     <w:p>
       <w:pPr>
@@ -637,7 +541,7 @@
           <v:rect id="rectole0000000000" o:spid="_x0000_i1025" style="width:437.25pt;height:366.75pt" o:ole="" o:preferrelative="t" stroked="f">
             <v:imagedata r:id="rId5" o:title=""/>
           </v:rect>
-          <o:OLEObject Type="Embed" ProgID="StaticMetafile" ShapeID="rectole0000000000" DrawAspect="Content" ObjectID="_1683534992" r:id="rId6"/>
+          <o:OLEObject Type="Embed" ProgID="StaticMetafile" ShapeID="rectole0000000000" DrawAspect="Content" ObjectID="_1683552577" r:id="rId6"/>
         </w:object>
       </w:r>
     </w:p>
@@ -681,7 +585,7 @@
           <v:rect id="rectole0000000001" o:spid="_x0000_i1026" style="width:437.25pt;height:437.25pt" o:ole="" o:preferrelative="t" stroked="f">
             <v:imagedata r:id="rId7" o:title=""/>
           </v:rect>
-          <o:OLEObject Type="Embed" ProgID="StaticMetafile" ShapeID="rectole0000000001" DrawAspect="Content" ObjectID="_1683534993" r:id="rId8"/>
+          <o:OLEObject Type="Embed" ProgID="StaticMetafile" ShapeID="rectole0000000001" DrawAspect="Content" ObjectID="_1683552578" r:id="rId8"/>
         </w:object>
       </w:r>
     </w:p>
@@ -1166,7 +1070,6 @@
   <w:style w:type="character" w:default="1" w:styleId="Fuentedeprrafopredeter">
     <w:name w:val="Default Paragraph Font"/>
     <w:uiPriority w:val="1"/>
-    <w:semiHidden/>
     <w:unhideWhenUsed/>
   </w:style>
   <w:style w:type="table" w:default="1" w:styleId="Tablanormal">

</xml_diff>

<commit_message>
Actualizado Link del Video
</commit_message>
<xml_diff>
--- a/Informe de Avance 2021 - Primera Entrega.docx
+++ b/Informe de Avance 2021 - Primera Entrega.docx
@@ -183,7 +183,23 @@
           <w:rFonts w:ascii="Arial" w:eastAsia="Arial" w:hAnsi="Arial" w:cs="Arial"/>
           <w:i/>
         </w:rPr>
-        <w:t>Federico (iFeddy) ]</w:t>
+        <w:t>Federico (</w:t>
+      </w:r>
+      <w:proofErr w:type="spellStart"/>
+      <w:r>
+        <w:rPr>
+          <w:rFonts w:ascii="Arial" w:eastAsia="Arial" w:hAnsi="Arial" w:cs="Arial"/>
+          <w:i/>
+        </w:rPr>
+        <w:t>iFeddy</w:t>
+      </w:r>
+      <w:proofErr w:type="spellEnd"/>
+      <w:r>
+        <w:rPr>
+          <w:rFonts w:ascii="Arial" w:eastAsia="Arial" w:hAnsi="Arial" w:cs="Arial"/>
+          <w:i/>
+        </w:rPr>
+        <w:t>) ]</w:t>
       </w:r>
     </w:p>
     <w:p>
@@ -226,7 +242,23 @@
           <w:rFonts w:ascii="Arial" w:eastAsia="Arial" w:hAnsi="Arial" w:cs="Arial"/>
           <w:i/>
         </w:rPr>
-        <w:t>ejas Diego A. (diego-sejas) ]</w:t>
+        <w:t>ejas Diego A. (diego-</w:t>
+      </w:r>
+      <w:proofErr w:type="spellStart"/>
+      <w:r>
+        <w:rPr>
+          <w:rFonts w:ascii="Arial" w:eastAsia="Arial" w:hAnsi="Arial" w:cs="Arial"/>
+          <w:i/>
+        </w:rPr>
+        <w:t>sejas</w:t>
+      </w:r>
+      <w:proofErr w:type="spellEnd"/>
+      <w:r>
+        <w:rPr>
+          <w:rFonts w:ascii="Arial" w:eastAsia="Arial" w:hAnsi="Arial" w:cs="Arial"/>
+          <w:i/>
+        </w:rPr>
+        <w:t>) ]</w:t>
       </w:r>
     </w:p>
     <w:p>
@@ -269,7 +301,23 @@
           <w:rFonts w:ascii="Arial" w:eastAsia="Arial" w:hAnsi="Arial" w:cs="Arial"/>
           <w:i/>
         </w:rPr>
-        <w:t>Castillo Ivan (IvanCastillo1) ]</w:t>
+        <w:t xml:space="preserve">Castillo </w:t>
+      </w:r>
+      <w:proofErr w:type="spellStart"/>
+      <w:r>
+        <w:rPr>
+          <w:rFonts w:ascii="Arial" w:eastAsia="Arial" w:hAnsi="Arial" w:cs="Arial"/>
+          <w:i/>
+        </w:rPr>
+        <w:t>Ivan</w:t>
+      </w:r>
+      <w:proofErr w:type="spellEnd"/>
+      <w:r>
+        <w:rPr>
+          <w:rFonts w:ascii="Arial" w:eastAsia="Arial" w:hAnsi="Arial" w:cs="Arial"/>
+          <w:i/>
+        </w:rPr>
+        <w:t xml:space="preserve"> (IvanCastillo1) ]</w:t>
       </w:r>
     </w:p>
     <w:p>
@@ -300,14 +348,38 @@
         <w:rPr>
           <w:rFonts w:ascii="Arial" w:eastAsia="Arial" w:hAnsi="Arial" w:cs="Arial"/>
         </w:rPr>
-        <w:t xml:space="preserve"> [Haron</w:t>
-      </w:r>
-      <w:r>
-        <w:rPr>
-          <w:rFonts w:ascii="Arial" w:eastAsia="Arial" w:hAnsi="Arial" w:cs="Arial"/>
-          <w:i/>
-        </w:rPr>
-        <w:t xml:space="preserve"> Leonardo (Nahuelharon) ]</w:t>
+        <w:t xml:space="preserve"> [</w:t>
+      </w:r>
+      <w:proofErr w:type="spellStart"/>
+      <w:r>
+        <w:rPr>
+          <w:rFonts w:ascii="Arial" w:eastAsia="Arial" w:hAnsi="Arial" w:cs="Arial"/>
+        </w:rPr>
+        <w:t>Haron</w:t>
+      </w:r>
+      <w:proofErr w:type="spellEnd"/>
+      <w:r>
+        <w:rPr>
+          <w:rFonts w:ascii="Arial" w:eastAsia="Arial" w:hAnsi="Arial" w:cs="Arial"/>
+          <w:i/>
+        </w:rPr>
+        <w:t xml:space="preserve"> Leonardo (</w:t>
+      </w:r>
+      <w:proofErr w:type="spellStart"/>
+      <w:r>
+        <w:rPr>
+          <w:rFonts w:ascii="Arial" w:eastAsia="Arial" w:hAnsi="Arial" w:cs="Arial"/>
+          <w:i/>
+        </w:rPr>
+        <w:t>Nahuelharon</w:t>
+      </w:r>
+      <w:proofErr w:type="spellEnd"/>
+      <w:r>
+        <w:rPr>
+          <w:rFonts w:ascii="Arial" w:eastAsia="Arial" w:hAnsi="Arial" w:cs="Arial"/>
+          <w:i/>
+        </w:rPr>
+        <w:t>) ]</w:t>
       </w:r>
     </w:p>
     <w:p>
@@ -355,6 +427,23 @@
         </w:rPr>
         <w:t xml:space="preserve">URL del Video*: </w:t>
       </w:r>
+      <w:r>
+        <w:rPr>
+          <w:rFonts w:ascii="Arial" w:eastAsia="Arial" w:hAnsi="Arial" w:cs="Arial"/>
+          <w:sz w:val="32"/>
+        </w:rPr>
+        <w:t xml:space="preserve"> </w:t>
+      </w:r>
+      <w:hyperlink r:id="rId5" w:history="1">
+        <w:r>
+          <w:rPr>
+            <w:rStyle w:val="Hipervnculo"/>
+            <w:rFonts w:ascii="Arial" w:eastAsia="Arial" w:hAnsi="Arial" w:cs="Arial"/>
+            <w:sz w:val="32"/>
+          </w:rPr>
+          <w:t>Orientación a Objetos II - Grupo 6 - Primera Entrega - YouTube</w:t>
+        </w:r>
+      </w:hyperlink>
     </w:p>
     <w:p>
       <w:pPr>
@@ -471,14 +560,72 @@
         <w:rPr>
           <w:rFonts w:ascii="Arial" w:eastAsia="Arial" w:hAnsi="Arial" w:cs="Arial"/>
         </w:rPr>
-        <w:t xml:space="preserve"> SE CREA AUTOMATICAMENTE CON CREATE-DUMP segun </w:t>
-      </w:r>
-      <w:r>
-        <w:rPr>
-          <w:rFonts w:ascii="Arial" w:eastAsia="Arial" w:hAnsi="Arial" w:cs="Arial"/>
-        </w:rPr>
-        <w:t>src/main/resources/data.sql</w:t>
-      </w:r>
+        <w:t xml:space="preserve"> SE CREA AUTOMATICAMENTE CON CREATE-DUMP </w:t>
+      </w:r>
+      <w:proofErr w:type="spellStart"/>
+      <w:r>
+        <w:rPr>
+          <w:rFonts w:ascii="Arial" w:eastAsia="Arial" w:hAnsi="Arial" w:cs="Arial"/>
+        </w:rPr>
+        <w:t>segun</w:t>
+      </w:r>
+      <w:proofErr w:type="spellEnd"/>
+      <w:r>
+        <w:rPr>
+          <w:rFonts w:ascii="Arial" w:eastAsia="Arial" w:hAnsi="Arial" w:cs="Arial"/>
+        </w:rPr>
+        <w:t xml:space="preserve"> </w:t>
+      </w:r>
+      <w:proofErr w:type="spellStart"/>
+      <w:r>
+        <w:rPr>
+          <w:rFonts w:ascii="Arial" w:eastAsia="Arial" w:hAnsi="Arial" w:cs="Arial"/>
+        </w:rPr>
+        <w:t>src</w:t>
+      </w:r>
+      <w:proofErr w:type="spellEnd"/>
+      <w:r>
+        <w:rPr>
+          <w:rFonts w:ascii="Arial" w:eastAsia="Arial" w:hAnsi="Arial" w:cs="Arial"/>
+        </w:rPr>
+        <w:t>/</w:t>
+      </w:r>
+      <w:proofErr w:type="spellStart"/>
+      <w:r>
+        <w:rPr>
+          <w:rFonts w:ascii="Arial" w:eastAsia="Arial" w:hAnsi="Arial" w:cs="Arial"/>
+        </w:rPr>
+        <w:t>main</w:t>
+      </w:r>
+      <w:proofErr w:type="spellEnd"/>
+      <w:r>
+        <w:rPr>
+          <w:rFonts w:ascii="Arial" w:eastAsia="Arial" w:hAnsi="Arial" w:cs="Arial"/>
+        </w:rPr>
+        <w:t>/</w:t>
+      </w:r>
+      <w:proofErr w:type="spellStart"/>
+      <w:r>
+        <w:rPr>
+          <w:rFonts w:ascii="Arial" w:eastAsia="Arial" w:hAnsi="Arial" w:cs="Arial"/>
+        </w:rPr>
+        <w:t>resources</w:t>
+      </w:r>
+      <w:proofErr w:type="spellEnd"/>
+      <w:r>
+        <w:rPr>
+          <w:rFonts w:ascii="Arial" w:eastAsia="Arial" w:hAnsi="Arial" w:cs="Arial"/>
+        </w:rPr>
+        <w:t>/</w:t>
+      </w:r>
+      <w:proofErr w:type="spellStart"/>
+      <w:r>
+        <w:rPr>
+          <w:rFonts w:ascii="Arial" w:eastAsia="Arial" w:hAnsi="Arial" w:cs="Arial"/>
+        </w:rPr>
+        <w:t>data.sql</w:t>
+      </w:r>
+      <w:proofErr w:type="spellEnd"/>
       <w:r>
         <w:rPr>
           <w:rFonts w:ascii="Arial" w:eastAsia="Arial" w:hAnsi="Arial" w:cs="Arial"/>
@@ -538,10 +685,10 @@
       </w:pPr>
       <w:r>
         <w:object w:dxaOrig="8747" w:dyaOrig="7329" w14:anchorId="0CE85D38">
-          <v:rect id="rectole0000000000" o:spid="_x0000_i1025" style="width:437.25pt;height:366.75pt" o:ole="" o:preferrelative="t" stroked="f">
-            <v:imagedata r:id="rId5" o:title=""/>
+          <v:rect id="rectole0000000000" o:spid="_x0000_i1025" style="width:437.4pt;height:366.65pt" o:ole="" o:preferrelative="t" stroked="f">
+            <v:imagedata r:id="rId6" o:title=""/>
           </v:rect>
-          <o:OLEObject Type="Embed" ProgID="StaticMetafile" ShapeID="rectole0000000000" DrawAspect="Content" ObjectID="_1683552577" r:id="rId6"/>
+          <o:OLEObject Type="Embed" ProgID="StaticMetafile" ShapeID="rectole0000000000" DrawAspect="Content" ObjectID="_1683795034" r:id="rId7"/>
         </w:object>
       </w:r>
     </w:p>
@@ -582,10 +729,10 @@
       </w:pPr>
       <w:r>
         <w:object w:dxaOrig="8747" w:dyaOrig="8747" w14:anchorId="494CF640">
-          <v:rect id="rectole0000000001" o:spid="_x0000_i1026" style="width:437.25pt;height:437.25pt" o:ole="" o:preferrelative="t" stroked="f">
-            <v:imagedata r:id="rId7" o:title=""/>
+          <v:rect id="rectole0000000001" o:spid="_x0000_i1026" style="width:437.4pt;height:437.4pt" o:ole="" o:preferrelative="t" stroked="f">
+            <v:imagedata r:id="rId8" o:title=""/>
           </v:rect>
-          <o:OLEObject Type="Embed" ProgID="StaticMetafile" ShapeID="rectole0000000001" DrawAspect="Content" ObjectID="_1683552578" r:id="rId8"/>
+          <o:OLEObject Type="Embed" ProgID="StaticMetafile" ShapeID="rectole0000000001" DrawAspect="Content" ObjectID="_1683795035" r:id="rId9"/>
         </w:object>
       </w:r>
     </w:p>
@@ -1093,6 +1240,29 @@
     <w:semiHidden/>
     <w:unhideWhenUsed/>
   </w:style>
+  <w:style w:type="character" w:styleId="Hipervnculo">
+    <w:name w:val="Hyperlink"/>
+    <w:basedOn w:val="Fuentedeprrafopredeter"/>
+    <w:uiPriority w:val="99"/>
+    <w:unhideWhenUsed/>
+    <w:rsid w:val="00E1050B"/>
+    <w:rPr>
+      <w:color w:val="0563C1" w:themeColor="hyperlink"/>
+      <w:u w:val="single"/>
+    </w:rPr>
+  </w:style>
+  <w:style w:type="character" w:styleId="Mencinsinresolver">
+    <w:name w:val="Unresolved Mention"/>
+    <w:basedOn w:val="Fuentedeprrafopredeter"/>
+    <w:uiPriority w:val="99"/>
+    <w:semiHidden/>
+    <w:unhideWhenUsed/>
+    <w:rsid w:val="00E1050B"/>
+    <w:rPr>
+      <w:color w:val="605E5C"/>
+      <w:shd w:val="clear" w:color="auto" w:fill="E1DFDD"/>
+    </w:rPr>
+  </w:style>
 </w:styles>
 </file>
 

</xml_diff>